<commit_message>
Forgot to update headers
</commit_message>
<xml_diff>
--- a/Documentation/Meeting Minutes/Group27_Week2_minutes.docx
+++ b/Documentation/Meeting Minutes/Group27_Week2_minutes.docx
@@ -32,10 +32,10 @@
         <w:tblLook w:val="04A0" w:firstRow="1" w:lastRow="0" w:firstColumn="1" w:lastColumn="0" w:noHBand="0" w:noVBand="1"/>
       </w:tblPr>
       <w:tblGrid>
-        <w:gridCol w:w="2403"/>
-        <w:gridCol w:w="960"/>
-        <w:gridCol w:w="2662"/>
-        <w:gridCol w:w="2595"/>
+        <w:gridCol w:w="2394"/>
+        <w:gridCol w:w="1042"/>
+        <w:gridCol w:w="2621"/>
+        <w:gridCol w:w="2563"/>
       </w:tblGrid>
       <w:tr>
         <w:trPr>
@@ -157,8 +157,10 @@
                 <w:sz w:val="22"/>
                 <w:szCs w:val="22"/>
               </w:rPr>
-              <w:t>th</w:t>
-            </w:r>
+              <w:t>nd</w:t>
+            </w:r>
+            <w:bookmarkStart w:id="0" w:name="_GoBack"/>
+            <w:bookmarkEnd w:id="0"/>
           </w:p>
         </w:tc>
         <w:tc>
@@ -1586,36 +1588,7 @@
                 <w:sz w:val="22"/>
                 <w:szCs w:val="22"/>
               </w:rPr>
-              <w:t>Action: NEW OPEN (Due 1/</w:t>
-            </w:r>
-            <w:r>
-              <w:rPr>
-                <w:rFonts w:asciiTheme="minorHAnsi" w:hAnsiTheme="minorHAnsi" w:cs="Times New Roman"/>
-                <w:color w:val="auto"/>
-                <w:sz w:val="22"/>
-                <w:szCs w:val="22"/>
-              </w:rPr>
-              <w:t>31</w:t>
-            </w:r>
-            <w:bookmarkStart w:id="0" w:name="_GoBack"/>
-            <w:bookmarkEnd w:id="0"/>
-            <w:r>
-              <w:rPr>
-                <w:rFonts w:asciiTheme="minorHAnsi" w:hAnsiTheme="minorHAnsi" w:cs="Times New Roman"/>
-                <w:color w:val="auto"/>
-                <w:sz w:val="22"/>
-                <w:szCs w:val="22"/>
-              </w:rPr>
-              <w:t xml:space="preserve">) Ly, Familiarize with </w:t>
-            </w:r>
-            <w:r>
-              <w:rPr>
-                <w:rFonts w:asciiTheme="minorHAnsi" w:hAnsiTheme="minorHAnsi" w:cs="Times New Roman"/>
-                <w:color w:val="auto"/>
-                <w:sz w:val="22"/>
-                <w:szCs w:val="22"/>
-              </w:rPr>
-              <w:t>portable spectrum analyzer</w:t>
+              <w:t>Action: NEW OPEN (Due 1/31) Ly, Familiarize with portable spectrum analyzer</w:t>
             </w:r>
           </w:p>
         </w:tc>

</xml_diff>